<commit_message>
Update of RAD and meeting from today
</commit_message>
<xml_diff>
--- a/Documentation/RAD, ver 0.1.docx
+++ b/Documentation/RAD, ver 0.1.docx
@@ -329,15 +329,30 @@
     </w:p>
     <w:p>
       <w:pPr>
+        <w:pStyle w:val="Rubrik5"/>
+        <w:rPr>
+          <w:lang w:val="en-US"/>
+        </w:rPr>
+      </w:pPr>
+      <w:r>
+        <w:rPr>
+          <w:lang w:val="en-US"/>
+        </w:rPr>
+        <w:t>First Priority</w:t>
+      </w:r>
+    </w:p>
+    <w:p>
+      <w:pPr>
         <w:pStyle w:val="Liststycke"/>
         <w:numPr>
           <w:ilvl w:val="0"/>
-          <w:numId w:val="4"/>
+          <w:numId w:val="8"/>
         </w:numPr>
         <w:rPr>
           <w:lang w:val="en-US"/>
         </w:rPr>
       </w:pPr>
+      <w:bookmarkStart w:id="0" w:name="_GoBack"/>
       <w:r>
         <w:rPr>
           <w:lang w:val="en-US"/>
@@ -350,7 +365,7 @@
         <w:pStyle w:val="Liststycke"/>
         <w:numPr>
           <w:ilvl w:val="1"/>
-          <w:numId w:val="4"/>
+          <w:numId w:val="8"/>
         </w:numPr>
         <w:rPr>
           <w:lang w:val="en-US"/>
@@ -368,7 +383,7 @@
         <w:pStyle w:val="Liststycke"/>
         <w:numPr>
           <w:ilvl w:val="1"/>
-          <w:numId w:val="4"/>
+          <w:numId w:val="8"/>
         </w:numPr>
         <w:rPr>
           <w:lang w:val="en-US"/>
@@ -386,7 +401,7 @@
         <w:pStyle w:val="Liststycke"/>
         <w:numPr>
           <w:ilvl w:val="0"/>
-          <w:numId w:val="4"/>
+          <w:numId w:val="8"/>
         </w:numPr>
         <w:rPr>
           <w:lang w:val="en-US"/>
@@ -404,7 +419,7 @@
         <w:pStyle w:val="Liststycke"/>
         <w:numPr>
           <w:ilvl w:val="0"/>
-          <w:numId w:val="4"/>
+          <w:numId w:val="8"/>
         </w:numPr>
         <w:rPr>
           <w:lang w:val="en-US"/>
@@ -414,17 +429,49 @@
         <w:rPr>
           <w:lang w:val="en-US"/>
         </w:rPr>
-        <w:t>Update an item’s configuration</w:t>
-      </w:r>
-      <w:bookmarkStart w:id="0" w:name="_GoBack"/>
-      <w:bookmarkEnd w:id="0"/>
+        <w:t>Filter the list to a certain category</w:t>
+      </w:r>
+    </w:p>
+    <w:bookmarkEnd w:id="0"/>
+    <w:p>
+      <w:pPr>
+        <w:pStyle w:val="Rubrik4"/>
+        <w:rPr>
+          <w:lang w:val="en-US"/>
+        </w:rPr>
+      </w:pPr>
+      <w:r>
+        <w:rPr>
+          <w:lang w:val="en-US"/>
+        </w:rPr>
+        <w:lastRenderedPageBreak/>
+        <w:t>Second Priority</w:t>
+      </w:r>
     </w:p>
     <w:p>
       <w:pPr>
         <w:pStyle w:val="Liststycke"/>
         <w:numPr>
           <w:ilvl w:val="0"/>
-          <w:numId w:val="4"/>
+          <w:numId w:val="7"/>
+        </w:numPr>
+        <w:rPr>
+          <w:lang w:val="en-US"/>
+        </w:rPr>
+      </w:pPr>
+      <w:r>
+        <w:rPr>
+          <w:lang w:val="en-US"/>
+        </w:rPr>
+        <w:t>Update an item’s configuration</w:t>
+      </w:r>
+    </w:p>
+    <w:p>
+      <w:pPr>
+        <w:pStyle w:val="Liststycke"/>
+        <w:numPr>
+          <w:ilvl w:val="0"/>
+          <w:numId w:val="7"/>
         </w:numPr>
         <w:rPr>
           <w:lang w:val="en-US"/>
@@ -442,7 +489,7 @@
         <w:pStyle w:val="Liststycke"/>
         <w:numPr>
           <w:ilvl w:val="1"/>
-          <w:numId w:val="4"/>
+          <w:numId w:val="7"/>
         </w:numPr>
         <w:rPr>
           <w:lang w:val="en-US"/>
@@ -460,7 +507,7 @@
         <w:pStyle w:val="Liststycke"/>
         <w:numPr>
           <w:ilvl w:val="1"/>
-          <w:numId w:val="4"/>
+          <w:numId w:val="7"/>
         </w:numPr>
         <w:rPr>
           <w:lang w:val="en-US"/>
@@ -478,7 +525,7 @@
         <w:pStyle w:val="Liststycke"/>
         <w:numPr>
           <w:ilvl w:val="1"/>
-          <w:numId w:val="4"/>
+          <w:numId w:val="7"/>
         </w:numPr>
         <w:rPr>
           <w:lang w:val="en-US"/>
@@ -488,7 +535,6 @@
         <w:rPr>
           <w:lang w:val="en-US"/>
         </w:rPr>
-        <w:lastRenderedPageBreak/>
         <w:t>Alphabetical order</w:t>
       </w:r>
     </w:p>
@@ -497,7 +543,7 @@
         <w:pStyle w:val="Liststycke"/>
         <w:numPr>
           <w:ilvl w:val="0"/>
-          <w:numId w:val="4"/>
+          <w:numId w:val="7"/>
         </w:numPr>
         <w:rPr>
           <w:lang w:val="en-US"/>
@@ -515,7 +561,7 @@
         <w:pStyle w:val="Liststycke"/>
         <w:numPr>
           <w:ilvl w:val="0"/>
-          <w:numId w:val="4"/>
+          <w:numId w:val="7"/>
         </w:numPr>
         <w:rPr>
           <w:lang w:val="en-US"/>
@@ -525,7 +571,57 @@
         <w:rPr>
           <w:lang w:val="en-US"/>
         </w:rPr>
-        <w:t>Filter the list to a certain category</w:t>
+        <w:t>Create new filters/categories through:</w:t>
+      </w:r>
+    </w:p>
+    <w:p>
+      <w:pPr>
+        <w:pStyle w:val="Liststycke"/>
+        <w:numPr>
+          <w:ilvl w:val="1"/>
+          <w:numId w:val="7"/>
+        </w:numPr>
+        <w:rPr>
+          <w:lang w:val="en-US"/>
+        </w:rPr>
+      </w:pPr>
+      <w:r>
+        <w:rPr>
+          <w:lang w:val="en-US"/>
+        </w:rPr>
+        <w:t>Item creation</w:t>
+      </w:r>
+    </w:p>
+    <w:p>
+      <w:pPr>
+        <w:pStyle w:val="Liststycke"/>
+        <w:numPr>
+          <w:ilvl w:val="1"/>
+          <w:numId w:val="7"/>
+        </w:numPr>
+        <w:rPr>
+          <w:lang w:val="en-US"/>
+        </w:rPr>
+      </w:pPr>
+      <w:r>
+        <w:rPr>
+          <w:lang w:val="en-US"/>
+        </w:rPr>
+        <w:t>Static category creation</w:t>
+      </w:r>
+    </w:p>
+    <w:p>
+      <w:pPr>
+        <w:pStyle w:val="Rubrik4"/>
+        <w:rPr>
+          <w:lang w:val="en-US"/>
+        </w:rPr>
+      </w:pPr>
+      <w:r>
+        <w:rPr>
+          <w:lang w:val="en-US"/>
+        </w:rPr>
+        <w:t>Third priority</w:t>
       </w:r>
     </w:p>
     <w:p>
@@ -533,7 +629,7 @@
         <w:pStyle w:val="Liststycke"/>
         <w:numPr>
           <w:ilvl w:val="0"/>
-          <w:numId w:val="4"/>
+          <w:numId w:val="6"/>
         </w:numPr>
         <w:rPr>
           <w:lang w:val="en-US"/>
@@ -551,7 +647,7 @@
         <w:pStyle w:val="Liststycke"/>
         <w:numPr>
           <w:ilvl w:val="0"/>
-          <w:numId w:val="4"/>
+          <w:numId w:val="6"/>
         </w:numPr>
         <w:rPr>
           <w:lang w:val="en-US"/>
@@ -569,7 +665,7 @@
         <w:pStyle w:val="Liststycke"/>
         <w:numPr>
           <w:ilvl w:val="0"/>
-          <w:numId w:val="4"/>
+          <w:numId w:val="6"/>
         </w:numPr>
         <w:rPr>
           <w:lang w:val="en-US"/>
@@ -579,43 +675,7 @@
         <w:rPr>
           <w:lang w:val="en-US"/>
         </w:rPr>
-        <w:t>Create new filters/categories through:</w:t>
-      </w:r>
-    </w:p>
-    <w:p>
-      <w:pPr>
-        <w:pStyle w:val="Liststycke"/>
-        <w:numPr>
-          <w:ilvl w:val="1"/>
-          <w:numId w:val="4"/>
-        </w:numPr>
-        <w:rPr>
-          <w:lang w:val="en-US"/>
-        </w:rPr>
-      </w:pPr>
-      <w:r>
-        <w:rPr>
-          <w:lang w:val="en-US"/>
-        </w:rPr>
-        <w:t>Item creation</w:t>
-      </w:r>
-    </w:p>
-    <w:p>
-      <w:pPr>
-        <w:pStyle w:val="Liststycke"/>
-        <w:numPr>
-          <w:ilvl w:val="1"/>
-          <w:numId w:val="4"/>
-        </w:numPr>
-        <w:rPr>
-          <w:lang w:val="en-US"/>
-        </w:rPr>
-      </w:pPr>
-      <w:r>
-        <w:rPr>
-          <w:lang w:val="en-US"/>
-        </w:rPr>
-        <w:t>Static category creation</w:t>
+        <w:t>(Check achievements)</w:t>
       </w:r>
     </w:p>
     <w:p>
@@ -933,6 +993,232 @@
 <file path=word/numbering.xml><?xml version="1.0" encoding="utf-8"?>
 <w:numbering xmlns:wpc="http://schemas.microsoft.com/office/word/2010/wordprocessingCanvas" xmlns:cx="http://schemas.microsoft.com/office/drawing/2014/chartex" xmlns:cx1="http://schemas.microsoft.com/office/drawing/2015/9/8/chartex" xmlns:cx2="http://schemas.microsoft.com/office/drawing/2015/10/21/chartex" xmlns:cx3="http://schemas.microsoft.com/office/drawing/2016/5/9/chartex" xmlns:cx4="http://schemas.microsoft.com/office/drawing/2016/5/10/chartex" xmlns:cx5="http://schemas.microsoft.com/office/drawing/2016/5/11/chartex" xmlns:mc="http://schemas.openxmlformats.org/markup-compatibility/2006" xmlns:o="urn:schemas-microsoft-com:office:office" xmlns:r="http://schemas.openxmlformats.org/officeDocument/2006/relationships" xmlns:m="http://schemas.openxmlformats.org/officeDocument/2006/math" xmlns:v="urn:schemas-microsoft-com:vml" xmlns:wp14="http://schemas.microsoft.com/office/word/2010/wordprocessingDrawing" xmlns:wp="http://schemas.openxmlformats.org/drawingml/2006/wordprocessingDrawing" xmlns:w10="urn:schemas-microsoft-com:office:word" xmlns:w="http://schemas.openxmlformats.org/wordprocessingml/2006/main" xmlns:w14="http://schemas.microsoft.com/office/word/2010/wordml" xmlns:w15="http://schemas.microsoft.com/office/word/2012/wordml" xmlns:w16se="http://schemas.microsoft.com/office/word/2015/wordml/symex" xmlns:wpg="http://schemas.microsoft.com/office/word/2010/wordprocessingGroup" xmlns:wpi="http://schemas.microsoft.com/office/word/2010/wordprocessingInk" xmlns:wne="http://schemas.microsoft.com/office/word/2006/wordml" xmlns:wps="http://schemas.microsoft.com/office/word/2010/wordprocessingShape" mc:Ignorable="w14 w15 w16se wp14">
   <w:abstractNum w:abstractNumId="0" w15:restartNumberingAfterBreak="0">
+    <w:nsid w:val="0DEA7BE7"/>
+    <w:multiLevelType w:val="hybridMultilevel"/>
+    <w:tmpl w:val="65CE08C0"/>
+    <w:lvl w:ilvl="0" w:tplc="041D0009">
+      <w:start w:val="1"/>
+      <w:numFmt w:val="bullet"/>
+      <w:lvlText w:val=""/>
+      <w:lvlJc w:val="left"/>
+      <w:pPr>
+        <w:ind w:left="720" w:hanging="360"/>
+      </w:pPr>
+      <w:rPr>
+        <w:rFonts w:ascii="Wingdings" w:hAnsi="Wingdings" w:hint="default"/>
+      </w:rPr>
+    </w:lvl>
+    <w:lvl w:ilvl="1" w:tplc="041D0003">
+      <w:start w:val="1"/>
+      <w:numFmt w:val="bullet"/>
+      <w:lvlText w:val="o"/>
+      <w:lvlJc w:val="left"/>
+      <w:pPr>
+        <w:ind w:left="1440" w:hanging="360"/>
+      </w:pPr>
+      <w:rPr>
+        <w:rFonts w:ascii="Courier New" w:hAnsi="Courier New" w:cs="Courier New" w:hint="default"/>
+      </w:rPr>
+    </w:lvl>
+    <w:lvl w:ilvl="2" w:tplc="041D0005" w:tentative="1">
+      <w:start w:val="1"/>
+      <w:numFmt w:val="bullet"/>
+      <w:lvlText w:val=""/>
+      <w:lvlJc w:val="left"/>
+      <w:pPr>
+        <w:ind w:left="2160" w:hanging="360"/>
+      </w:pPr>
+      <w:rPr>
+        <w:rFonts w:ascii="Wingdings" w:hAnsi="Wingdings" w:hint="default"/>
+      </w:rPr>
+    </w:lvl>
+    <w:lvl w:ilvl="3" w:tplc="041D0001" w:tentative="1">
+      <w:start w:val="1"/>
+      <w:numFmt w:val="bullet"/>
+      <w:lvlText w:val=""/>
+      <w:lvlJc w:val="left"/>
+      <w:pPr>
+        <w:ind w:left="2880" w:hanging="360"/>
+      </w:pPr>
+      <w:rPr>
+        <w:rFonts w:ascii="Symbol" w:hAnsi="Symbol" w:hint="default"/>
+      </w:rPr>
+    </w:lvl>
+    <w:lvl w:ilvl="4" w:tplc="041D0003" w:tentative="1">
+      <w:start w:val="1"/>
+      <w:numFmt w:val="bullet"/>
+      <w:lvlText w:val="o"/>
+      <w:lvlJc w:val="left"/>
+      <w:pPr>
+        <w:ind w:left="3600" w:hanging="360"/>
+      </w:pPr>
+      <w:rPr>
+        <w:rFonts w:ascii="Courier New" w:hAnsi="Courier New" w:cs="Courier New" w:hint="default"/>
+      </w:rPr>
+    </w:lvl>
+    <w:lvl w:ilvl="5" w:tplc="041D0005" w:tentative="1">
+      <w:start w:val="1"/>
+      <w:numFmt w:val="bullet"/>
+      <w:lvlText w:val=""/>
+      <w:lvlJc w:val="left"/>
+      <w:pPr>
+        <w:ind w:left="4320" w:hanging="360"/>
+      </w:pPr>
+      <w:rPr>
+        <w:rFonts w:ascii="Wingdings" w:hAnsi="Wingdings" w:hint="default"/>
+      </w:rPr>
+    </w:lvl>
+    <w:lvl w:ilvl="6" w:tplc="041D0001" w:tentative="1">
+      <w:start w:val="1"/>
+      <w:numFmt w:val="bullet"/>
+      <w:lvlText w:val=""/>
+      <w:lvlJc w:val="left"/>
+      <w:pPr>
+        <w:ind w:left="5040" w:hanging="360"/>
+      </w:pPr>
+      <w:rPr>
+        <w:rFonts w:ascii="Symbol" w:hAnsi="Symbol" w:hint="default"/>
+      </w:rPr>
+    </w:lvl>
+    <w:lvl w:ilvl="7" w:tplc="041D0003" w:tentative="1">
+      <w:start w:val="1"/>
+      <w:numFmt w:val="bullet"/>
+      <w:lvlText w:val="o"/>
+      <w:lvlJc w:val="left"/>
+      <w:pPr>
+        <w:ind w:left="5760" w:hanging="360"/>
+      </w:pPr>
+      <w:rPr>
+        <w:rFonts w:ascii="Courier New" w:hAnsi="Courier New" w:cs="Courier New" w:hint="default"/>
+      </w:rPr>
+    </w:lvl>
+    <w:lvl w:ilvl="8" w:tplc="041D0005" w:tentative="1">
+      <w:start w:val="1"/>
+      <w:numFmt w:val="bullet"/>
+      <w:lvlText w:val=""/>
+      <w:lvlJc w:val="left"/>
+      <w:pPr>
+        <w:ind w:left="6480" w:hanging="360"/>
+      </w:pPr>
+      <w:rPr>
+        <w:rFonts w:ascii="Wingdings" w:hAnsi="Wingdings" w:hint="default"/>
+      </w:rPr>
+    </w:lvl>
+  </w:abstractNum>
+  <w:abstractNum w:abstractNumId="1" w15:restartNumberingAfterBreak="0">
+    <w:nsid w:val="17914D21"/>
+    <w:multiLevelType w:val="hybridMultilevel"/>
+    <w:tmpl w:val="6C2E7C54"/>
+    <w:lvl w:ilvl="0" w:tplc="041D0009">
+      <w:start w:val="1"/>
+      <w:numFmt w:val="bullet"/>
+      <w:lvlText w:val=""/>
+      <w:lvlJc w:val="left"/>
+      <w:pPr>
+        <w:ind w:left="1080" w:hanging="360"/>
+      </w:pPr>
+      <w:rPr>
+        <w:rFonts w:ascii="Wingdings" w:hAnsi="Wingdings" w:hint="default"/>
+      </w:rPr>
+    </w:lvl>
+    <w:lvl w:ilvl="1" w:tplc="041D0003" w:tentative="1">
+      <w:start w:val="1"/>
+      <w:numFmt w:val="bullet"/>
+      <w:lvlText w:val="o"/>
+      <w:lvlJc w:val="left"/>
+      <w:pPr>
+        <w:ind w:left="1800" w:hanging="360"/>
+      </w:pPr>
+      <w:rPr>
+        <w:rFonts w:ascii="Courier New" w:hAnsi="Courier New" w:cs="Courier New" w:hint="default"/>
+      </w:rPr>
+    </w:lvl>
+    <w:lvl w:ilvl="2" w:tplc="041D0005" w:tentative="1">
+      <w:start w:val="1"/>
+      <w:numFmt w:val="bullet"/>
+      <w:lvlText w:val=""/>
+      <w:lvlJc w:val="left"/>
+      <w:pPr>
+        <w:ind w:left="2520" w:hanging="360"/>
+      </w:pPr>
+      <w:rPr>
+        <w:rFonts w:ascii="Wingdings" w:hAnsi="Wingdings" w:hint="default"/>
+      </w:rPr>
+    </w:lvl>
+    <w:lvl w:ilvl="3" w:tplc="041D0001" w:tentative="1">
+      <w:start w:val="1"/>
+      <w:numFmt w:val="bullet"/>
+      <w:lvlText w:val=""/>
+      <w:lvlJc w:val="left"/>
+      <w:pPr>
+        <w:ind w:left="3240" w:hanging="360"/>
+      </w:pPr>
+      <w:rPr>
+        <w:rFonts w:ascii="Symbol" w:hAnsi="Symbol" w:hint="default"/>
+      </w:rPr>
+    </w:lvl>
+    <w:lvl w:ilvl="4" w:tplc="041D0003" w:tentative="1">
+      <w:start w:val="1"/>
+      <w:numFmt w:val="bullet"/>
+      <w:lvlText w:val="o"/>
+      <w:lvlJc w:val="left"/>
+      <w:pPr>
+        <w:ind w:left="3960" w:hanging="360"/>
+      </w:pPr>
+      <w:rPr>
+        <w:rFonts w:ascii="Courier New" w:hAnsi="Courier New" w:cs="Courier New" w:hint="default"/>
+      </w:rPr>
+    </w:lvl>
+    <w:lvl w:ilvl="5" w:tplc="041D0005" w:tentative="1">
+      <w:start w:val="1"/>
+      <w:numFmt w:val="bullet"/>
+      <w:lvlText w:val=""/>
+      <w:lvlJc w:val="left"/>
+      <w:pPr>
+        <w:ind w:left="4680" w:hanging="360"/>
+      </w:pPr>
+      <w:rPr>
+        <w:rFonts w:ascii="Wingdings" w:hAnsi="Wingdings" w:hint="default"/>
+      </w:rPr>
+    </w:lvl>
+    <w:lvl w:ilvl="6" w:tplc="041D0001" w:tentative="1">
+      <w:start w:val="1"/>
+      <w:numFmt w:val="bullet"/>
+      <w:lvlText w:val=""/>
+      <w:lvlJc w:val="left"/>
+      <w:pPr>
+        <w:ind w:left="5400" w:hanging="360"/>
+      </w:pPr>
+      <w:rPr>
+        <w:rFonts w:ascii="Symbol" w:hAnsi="Symbol" w:hint="default"/>
+      </w:rPr>
+    </w:lvl>
+    <w:lvl w:ilvl="7" w:tplc="041D0003" w:tentative="1">
+      <w:start w:val="1"/>
+      <w:numFmt w:val="bullet"/>
+      <w:lvlText w:val="o"/>
+      <w:lvlJc w:val="left"/>
+      <w:pPr>
+        <w:ind w:left="6120" w:hanging="360"/>
+      </w:pPr>
+      <w:rPr>
+        <w:rFonts w:ascii="Courier New" w:hAnsi="Courier New" w:cs="Courier New" w:hint="default"/>
+      </w:rPr>
+    </w:lvl>
+    <w:lvl w:ilvl="8" w:tplc="041D0005" w:tentative="1">
+      <w:start w:val="1"/>
+      <w:numFmt w:val="bullet"/>
+      <w:lvlText w:val=""/>
+      <w:lvlJc w:val="left"/>
+      <w:pPr>
+        <w:ind w:left="6840" w:hanging="360"/>
+      </w:pPr>
+      <w:rPr>
+        <w:rFonts w:ascii="Wingdings" w:hAnsi="Wingdings" w:hint="default"/>
+      </w:rPr>
+    </w:lvl>
+  </w:abstractNum>
+  <w:abstractNum w:abstractNumId="2" w15:restartNumberingAfterBreak="0">
     <w:nsid w:val="1F1E7C2A"/>
     <w:multiLevelType w:val="multilevel"/>
     <w:tmpl w:val="40602550"/>
@@ -1144,7 +1430,233 @@
       </w:rPr>
     </w:lvl>
   </w:abstractNum>
-  <w:abstractNum w:abstractNumId="1" w15:restartNumberingAfterBreak="0">
+  <w:abstractNum w:abstractNumId="3" w15:restartNumberingAfterBreak="0">
+    <w:nsid w:val="27912FB6"/>
+    <w:multiLevelType w:val="hybridMultilevel"/>
+    <w:tmpl w:val="355A227E"/>
+    <w:lvl w:ilvl="0" w:tplc="041D0001">
+      <w:start w:val="1"/>
+      <w:numFmt w:val="bullet"/>
+      <w:lvlText w:val=""/>
+      <w:lvlJc w:val="left"/>
+      <w:pPr>
+        <w:ind w:left="720" w:hanging="360"/>
+      </w:pPr>
+      <w:rPr>
+        <w:rFonts w:ascii="Symbol" w:hAnsi="Symbol" w:hint="default"/>
+      </w:rPr>
+    </w:lvl>
+    <w:lvl w:ilvl="1" w:tplc="041D0003">
+      <w:start w:val="1"/>
+      <w:numFmt w:val="bullet"/>
+      <w:lvlText w:val="o"/>
+      <w:lvlJc w:val="left"/>
+      <w:pPr>
+        <w:ind w:left="1440" w:hanging="360"/>
+      </w:pPr>
+      <w:rPr>
+        <w:rFonts w:ascii="Courier New" w:hAnsi="Courier New" w:cs="Courier New" w:hint="default"/>
+      </w:rPr>
+    </w:lvl>
+    <w:lvl w:ilvl="2" w:tplc="041D0005" w:tentative="1">
+      <w:start w:val="1"/>
+      <w:numFmt w:val="bullet"/>
+      <w:lvlText w:val=""/>
+      <w:lvlJc w:val="left"/>
+      <w:pPr>
+        <w:ind w:left="2160" w:hanging="360"/>
+      </w:pPr>
+      <w:rPr>
+        <w:rFonts w:ascii="Wingdings" w:hAnsi="Wingdings" w:hint="default"/>
+      </w:rPr>
+    </w:lvl>
+    <w:lvl w:ilvl="3" w:tplc="041D0001" w:tentative="1">
+      <w:start w:val="1"/>
+      <w:numFmt w:val="bullet"/>
+      <w:lvlText w:val=""/>
+      <w:lvlJc w:val="left"/>
+      <w:pPr>
+        <w:ind w:left="2880" w:hanging="360"/>
+      </w:pPr>
+      <w:rPr>
+        <w:rFonts w:ascii="Symbol" w:hAnsi="Symbol" w:hint="default"/>
+      </w:rPr>
+    </w:lvl>
+    <w:lvl w:ilvl="4" w:tplc="041D0003" w:tentative="1">
+      <w:start w:val="1"/>
+      <w:numFmt w:val="bullet"/>
+      <w:lvlText w:val="o"/>
+      <w:lvlJc w:val="left"/>
+      <w:pPr>
+        <w:ind w:left="3600" w:hanging="360"/>
+      </w:pPr>
+      <w:rPr>
+        <w:rFonts w:ascii="Courier New" w:hAnsi="Courier New" w:cs="Courier New" w:hint="default"/>
+      </w:rPr>
+    </w:lvl>
+    <w:lvl w:ilvl="5" w:tplc="041D0005" w:tentative="1">
+      <w:start w:val="1"/>
+      <w:numFmt w:val="bullet"/>
+      <w:lvlText w:val=""/>
+      <w:lvlJc w:val="left"/>
+      <w:pPr>
+        <w:ind w:left="4320" w:hanging="360"/>
+      </w:pPr>
+      <w:rPr>
+        <w:rFonts w:ascii="Wingdings" w:hAnsi="Wingdings" w:hint="default"/>
+      </w:rPr>
+    </w:lvl>
+    <w:lvl w:ilvl="6" w:tplc="041D0001" w:tentative="1">
+      <w:start w:val="1"/>
+      <w:numFmt w:val="bullet"/>
+      <w:lvlText w:val=""/>
+      <w:lvlJc w:val="left"/>
+      <w:pPr>
+        <w:ind w:left="5040" w:hanging="360"/>
+      </w:pPr>
+      <w:rPr>
+        <w:rFonts w:ascii="Symbol" w:hAnsi="Symbol" w:hint="default"/>
+      </w:rPr>
+    </w:lvl>
+    <w:lvl w:ilvl="7" w:tplc="041D0003" w:tentative="1">
+      <w:start w:val="1"/>
+      <w:numFmt w:val="bullet"/>
+      <w:lvlText w:val="o"/>
+      <w:lvlJc w:val="left"/>
+      <w:pPr>
+        <w:ind w:left="5760" w:hanging="360"/>
+      </w:pPr>
+      <w:rPr>
+        <w:rFonts w:ascii="Courier New" w:hAnsi="Courier New" w:cs="Courier New" w:hint="default"/>
+      </w:rPr>
+    </w:lvl>
+    <w:lvl w:ilvl="8" w:tplc="041D0005" w:tentative="1">
+      <w:start w:val="1"/>
+      <w:numFmt w:val="bullet"/>
+      <w:lvlText w:val=""/>
+      <w:lvlJc w:val="left"/>
+      <w:pPr>
+        <w:ind w:left="6480" w:hanging="360"/>
+      </w:pPr>
+      <w:rPr>
+        <w:rFonts w:ascii="Wingdings" w:hAnsi="Wingdings" w:hint="default"/>
+      </w:rPr>
+    </w:lvl>
+  </w:abstractNum>
+  <w:abstractNum w:abstractNumId="4" w15:restartNumberingAfterBreak="0">
+    <w:nsid w:val="384163A8"/>
+    <w:multiLevelType w:val="hybridMultilevel"/>
+    <w:tmpl w:val="C498A534"/>
+    <w:lvl w:ilvl="0" w:tplc="041D0009">
+      <w:start w:val="1"/>
+      <w:numFmt w:val="bullet"/>
+      <w:lvlText w:val=""/>
+      <w:lvlJc w:val="left"/>
+      <w:pPr>
+        <w:ind w:left="720" w:hanging="360"/>
+      </w:pPr>
+      <w:rPr>
+        <w:rFonts w:ascii="Wingdings" w:hAnsi="Wingdings" w:hint="default"/>
+      </w:rPr>
+    </w:lvl>
+    <w:lvl w:ilvl="1" w:tplc="041D0003">
+      <w:start w:val="1"/>
+      <w:numFmt w:val="bullet"/>
+      <w:lvlText w:val="o"/>
+      <w:lvlJc w:val="left"/>
+      <w:pPr>
+        <w:ind w:left="1440" w:hanging="360"/>
+      </w:pPr>
+      <w:rPr>
+        <w:rFonts w:ascii="Courier New" w:hAnsi="Courier New" w:cs="Courier New" w:hint="default"/>
+      </w:rPr>
+    </w:lvl>
+    <w:lvl w:ilvl="2" w:tplc="041D0005" w:tentative="1">
+      <w:start w:val="1"/>
+      <w:numFmt w:val="bullet"/>
+      <w:lvlText w:val=""/>
+      <w:lvlJc w:val="left"/>
+      <w:pPr>
+        <w:ind w:left="2160" w:hanging="360"/>
+      </w:pPr>
+      <w:rPr>
+        <w:rFonts w:ascii="Wingdings" w:hAnsi="Wingdings" w:hint="default"/>
+      </w:rPr>
+    </w:lvl>
+    <w:lvl w:ilvl="3" w:tplc="041D0001" w:tentative="1">
+      <w:start w:val="1"/>
+      <w:numFmt w:val="bullet"/>
+      <w:lvlText w:val=""/>
+      <w:lvlJc w:val="left"/>
+      <w:pPr>
+        <w:ind w:left="2880" w:hanging="360"/>
+      </w:pPr>
+      <w:rPr>
+        <w:rFonts w:ascii="Symbol" w:hAnsi="Symbol" w:hint="default"/>
+      </w:rPr>
+    </w:lvl>
+    <w:lvl w:ilvl="4" w:tplc="041D0003" w:tentative="1">
+      <w:start w:val="1"/>
+      <w:numFmt w:val="bullet"/>
+      <w:lvlText w:val="o"/>
+      <w:lvlJc w:val="left"/>
+      <w:pPr>
+        <w:ind w:left="3600" w:hanging="360"/>
+      </w:pPr>
+      <w:rPr>
+        <w:rFonts w:ascii="Courier New" w:hAnsi="Courier New" w:cs="Courier New" w:hint="default"/>
+      </w:rPr>
+    </w:lvl>
+    <w:lvl w:ilvl="5" w:tplc="041D0005" w:tentative="1">
+      <w:start w:val="1"/>
+      <w:numFmt w:val="bullet"/>
+      <w:lvlText w:val=""/>
+      <w:lvlJc w:val="left"/>
+      <w:pPr>
+        <w:ind w:left="4320" w:hanging="360"/>
+      </w:pPr>
+      <w:rPr>
+        <w:rFonts w:ascii="Wingdings" w:hAnsi="Wingdings" w:hint="default"/>
+      </w:rPr>
+    </w:lvl>
+    <w:lvl w:ilvl="6" w:tplc="041D0001" w:tentative="1">
+      <w:start w:val="1"/>
+      <w:numFmt w:val="bullet"/>
+      <w:lvlText w:val=""/>
+      <w:lvlJc w:val="left"/>
+      <w:pPr>
+        <w:ind w:left="5040" w:hanging="360"/>
+      </w:pPr>
+      <w:rPr>
+        <w:rFonts w:ascii="Symbol" w:hAnsi="Symbol" w:hint="default"/>
+      </w:rPr>
+    </w:lvl>
+    <w:lvl w:ilvl="7" w:tplc="041D0003" w:tentative="1">
+      <w:start w:val="1"/>
+      <w:numFmt w:val="bullet"/>
+      <w:lvlText w:val="o"/>
+      <w:lvlJc w:val="left"/>
+      <w:pPr>
+        <w:ind w:left="5760" w:hanging="360"/>
+      </w:pPr>
+      <w:rPr>
+        <w:rFonts w:ascii="Courier New" w:hAnsi="Courier New" w:cs="Courier New" w:hint="default"/>
+      </w:rPr>
+    </w:lvl>
+    <w:lvl w:ilvl="8" w:tplc="041D0005" w:tentative="1">
+      <w:start w:val="1"/>
+      <w:numFmt w:val="bullet"/>
+      <w:lvlText w:val=""/>
+      <w:lvlJc w:val="left"/>
+      <w:pPr>
+        <w:ind w:left="6480" w:hanging="360"/>
+      </w:pPr>
+      <w:rPr>
+        <w:rFonts w:ascii="Wingdings" w:hAnsi="Wingdings" w:hint="default"/>
+      </w:rPr>
+    </w:lvl>
+  </w:abstractNum>
+  <w:abstractNum w:abstractNumId="5" w15:restartNumberingAfterBreak="0">
     <w:nsid w:val="488E23DA"/>
     <w:multiLevelType w:val="hybridMultilevel"/>
     <w:tmpl w:val="874AB46C"/>
@@ -1233,7 +1745,7 @@
       </w:pPr>
     </w:lvl>
   </w:abstractNum>
-  <w:abstractNum w:abstractNumId="2" w15:restartNumberingAfterBreak="0">
+  <w:abstractNum w:abstractNumId="6" w15:restartNumberingAfterBreak="0">
     <w:nsid w:val="670E583E"/>
     <w:multiLevelType w:val="hybridMultilevel"/>
     <w:tmpl w:val="4D30BE10"/>
@@ -1346,7 +1858,7 @@
       </w:rPr>
     </w:lvl>
   </w:abstractNum>
-  <w:abstractNum w:abstractNumId="3" w15:restartNumberingAfterBreak="0">
+  <w:abstractNum w:abstractNumId="7" w15:restartNumberingAfterBreak="0">
     <w:nsid w:val="740E1821"/>
     <w:multiLevelType w:val="hybridMultilevel"/>
     <w:tmpl w:val="B8FAD3EC"/>
@@ -1436,16 +1948,28 @@
     </w:lvl>
   </w:abstractNum>
   <w:num w:numId="1">
-    <w:abstractNumId w:val="0"/>
+    <w:abstractNumId w:val="2"/>
   </w:num>
   <w:num w:numId="2">
+    <w:abstractNumId w:val="7"/>
+  </w:num>
+  <w:num w:numId="3">
+    <w:abstractNumId w:val="5"/>
+  </w:num>
+  <w:num w:numId="4">
+    <w:abstractNumId w:val="6"/>
+  </w:num>
+  <w:num w:numId="5">
     <w:abstractNumId w:val="3"/>
   </w:num>
-  <w:num w:numId="3">
+  <w:num w:numId="6">
     <w:abstractNumId w:val="1"/>
   </w:num>
-  <w:num w:numId="4">
-    <w:abstractNumId w:val="2"/>
+  <w:num w:numId="7">
+    <w:abstractNumId w:val="4"/>
+  </w:num>
+  <w:num w:numId="8">
+    <w:abstractNumId w:val="0"/>
   </w:num>
 </w:numbering>
 </file>

</xml_diff>

<commit_message>
Added Use Case 'Delete Task' in secondary priority
</commit_message>
<xml_diff>
--- a/Documentation/RAD, ver 0.1.docx
+++ b/Documentation/RAD, ver 0.1.docx
@@ -235,19 +235,11 @@
           <w:lang w:val="en-US"/>
         </w:rPr>
       </w:pPr>
-      <w:proofErr w:type="spellStart"/>
-      <w:r>
-        <w:rPr>
-          <w:lang w:val="en-US"/>
-        </w:rPr>
-        <w:t>Todo</w:t>
-      </w:r>
-      <w:proofErr w:type="spellEnd"/>
-      <w:r>
-        <w:rPr>
-          <w:lang w:val="en-US"/>
-        </w:rPr>
-        <w:t xml:space="preserve">-list – A list of different tasks that the user wishes to get done. </w:t>
+      <w:r>
+        <w:rPr>
+          <w:lang w:val="en-US"/>
+        </w:rPr>
+        <w:t xml:space="preserve">Todo-list – A list of different tasks that the user wishes to get done. </w:t>
       </w:r>
     </w:p>
     <w:p>
@@ -352,7 +344,6 @@
           <w:lang w:val="en-US"/>
         </w:rPr>
       </w:pPr>
-      <w:bookmarkStart w:id="0" w:name="_GoBack"/>
       <w:r>
         <w:rPr>
           <w:lang w:val="en-US"/>
@@ -432,7 +423,6 @@
         <w:t>Filter the list to a certain category</w:t>
       </w:r>
     </w:p>
-    <w:bookmarkEnd w:id="0"/>
     <w:p>
       <w:pPr>
         <w:pStyle w:val="Rubrik4"/>
@@ -612,6 +602,26 @@
     </w:p>
     <w:p>
       <w:pPr>
+        <w:pStyle w:val="Liststycke"/>
+        <w:numPr>
+          <w:ilvl w:val="0"/>
+          <w:numId w:val="7"/>
+        </w:numPr>
+        <w:rPr>
+          <w:lang w:val="en-US"/>
+        </w:rPr>
+      </w:pPr>
+      <w:r>
+        <w:rPr>
+          <w:lang w:val="en-US"/>
+        </w:rPr>
+        <w:t>Delete a task, instead of checking it off</w:t>
+      </w:r>
+      <w:bookmarkStart w:id="0" w:name="_GoBack"/>
+      <w:bookmarkEnd w:id="0"/>
+    </w:p>
+    <w:p>
+      <w:pPr>
         <w:pStyle w:val="Rubrik4"/>
         <w:rPr>
           <w:lang w:val="en-US"/>
@@ -754,7 +764,6 @@
         </w:rPr>
         <w:t>​</w:t>
       </w:r>
-      <w:proofErr w:type="spellStart"/>
       <w:r>
         <w:rPr>
           <w:color w:val="1155CC"/>
@@ -762,7 +771,6 @@
         </w:rPr>
         <w:t>Testability</w:t>
       </w:r>
-      <w:proofErr w:type="spellEnd"/>
       <w:r>
         <w:rPr>
           <w:rFonts w:ascii="Calibri" w:eastAsia="Calibri" w:hAnsi="Calibri" w:cs="Calibri"/>
@@ -772,23 +780,7 @@
         <w:t>​</w:t>
       </w:r>
       <w:r>
-        <w:t xml:space="preserve"> </w:t>
-      </w:r>
-      <w:proofErr w:type="spellStart"/>
-      <w:r>
-        <w:t>mandatory</w:t>
-      </w:r>
-      <w:proofErr w:type="spellEnd"/>
-      <w:r>
-        <w:t xml:space="preserve"> (must </w:t>
-      </w:r>
-      <w:proofErr w:type="spellStart"/>
-      <w:r>
-        <w:t>have</w:t>
-      </w:r>
-      <w:proofErr w:type="spellEnd"/>
-      <w:r>
-        <w:t xml:space="preserve"> tests) </w:t>
+        <w:t xml:space="preserve"> mandatory (must have tests) </w:t>
       </w:r>
     </w:p>
     <w:p>
@@ -823,39 +815,7 @@
           <w:color w:val="1155CC"/>
           <w:u w:val="single" w:color="1155CC"/>
         </w:rPr>
-        <w:t xml:space="preserve"> </w:t>
-      </w:r>
-      <w:proofErr w:type="spellStart"/>
-      <w:r>
-        <w:rPr>
-          <w:color w:val="1155CC"/>
-          <w:u w:val="single" w:color="1155CC"/>
-        </w:rPr>
-        <w:t>use</w:t>
-      </w:r>
-      <w:proofErr w:type="spellEnd"/>
-      <w:r>
-        <w:rPr>
-          <w:color w:val="1155CC"/>
-          <w:u w:val="single" w:color="1155CC"/>
-        </w:rPr>
-        <w:t xml:space="preserve"> </w:t>
-      </w:r>
-      <w:proofErr w:type="spellStart"/>
-      <w:r>
-        <w:rPr>
-          <w:color w:val="1155CC"/>
-          <w:u w:val="single" w:color="1155CC"/>
-        </w:rPr>
-        <w:t>case</w:t>
-      </w:r>
-      <w:proofErr w:type="spellEnd"/>
-      <w:r>
-        <w:rPr>
-          <w:color w:val="1155CC"/>
-          <w:u w:val="single" w:color="1155CC"/>
-        </w:rPr>
-        <w:t xml:space="preserve"> diagram</w:t>
+        <w:t xml:space="preserve"> use case diagram</w:t>
       </w:r>
       <w:r>
         <w:t xml:space="preserve">  </w:t>
@@ -910,21 +870,12 @@
         </w:rPr>
         <w:t>​</w:t>
       </w:r>
-      <w:proofErr w:type="spellStart"/>
       <w:r>
         <w:rPr>
           <w:color w:val="1155CC"/>
           <w:u w:val="single" w:color="1155CC"/>
         </w:rPr>
-        <w:t>class</w:t>
-      </w:r>
-      <w:proofErr w:type="spellEnd"/>
-      <w:r>
-        <w:rPr>
-          <w:color w:val="1155CC"/>
-          <w:u w:val="single" w:color="1155CC"/>
-        </w:rPr>
-        <w:t xml:space="preserve"> diagram</w:t>
+        <w:t>class diagram</w:t>
       </w:r>
       <w:r>
         <w:rPr>

</xml_diff>